<commit_message>
quesiton 6 bug fixed and report updated
</commit_message>
<xml_diff>
--- a/report.docx
+++ b/report.docx
@@ -70,7 +70,7 @@
             <m:fPr>
               <m:ctrlPr>
                 <w:rPr>
-                  <w:rFonts w:ascii="Cambria Math"/>
+                  <w:rFonts w:ascii="Cambria Math" w:hAnsi="Cambria Math"/>
                   <w:i/>
                   <w:noProof/>
                 </w:rPr>
@@ -83,7 +83,7 @@
                   <m:supHide m:val="1"/>
                   <m:ctrlPr>
                     <w:rPr>
-                      <w:rFonts w:ascii="Cambria Math"/>
+                      <w:rFonts w:ascii="Cambria Math" w:hAnsi="Cambria Math"/>
                       <w:i/>
                       <w:noProof/>
                     </w:rPr>
@@ -111,7 +111,7 @@
                     <m:sSubPr>
                       <m:ctrlPr>
                         <w:rPr>
-                          <w:rFonts w:ascii="Cambria Math"/>
+                          <w:rFonts w:ascii="Cambria Math" w:hAnsi="Cambria Math"/>
                           <w:i/>
                           <w:noProof/>
                         </w:rPr>
@@ -155,7 +155,7 @@
                       <m:pos m:val="top"/>
                       <m:ctrlPr>
                         <w:rPr>
-                          <w:rFonts w:ascii="Cambria Math"/>
+                          <w:rFonts w:ascii="Cambria Math" w:hAnsi="Cambria Math"/>
                           <w:i/>
                           <w:noProof/>
                         </w:rPr>
@@ -166,7 +166,7 @@
                         <m:sSubPr>
                           <m:ctrlPr>
                             <w:rPr>
-                              <w:rFonts w:ascii="Cambria Math"/>
+                              <w:rFonts w:ascii="Cambria Math" w:hAnsi="Cambria Math"/>
                               <w:i/>
                               <w:noProof/>
                             </w:rPr>
@@ -191,13 +191,6 @@
                           </m:r>
                         </m:sub>
                       </m:sSub>
-                      <m:ctrlPr>
-                        <w:rPr>
-                          <w:rFonts w:ascii="Cambria Math" w:hAnsi="Cambria Math"/>
-                          <w:i/>
-                          <w:noProof/>
-                        </w:rPr>
-                      </m:ctrlPr>
                     </m:e>
                   </m:bar>
                   <m:r>
@@ -227,7 +220,7 @@
                 <m:sSubPr>
                   <m:ctrlPr>
                     <w:rPr>
-                      <w:rFonts w:ascii="Cambria Math"/>
+                      <w:rFonts w:ascii="Cambria Math" w:hAnsi="Cambria Math"/>
                       <w:i/>
                       <w:noProof/>
                     </w:rPr>
@@ -271,7 +264,7 @@
                   <m:pos m:val="top"/>
                   <m:ctrlPr>
                     <w:rPr>
-                      <w:rFonts w:ascii="Cambria Math"/>
+                      <w:rFonts w:ascii="Cambria Math" w:hAnsi="Cambria Math"/>
                       <w:i/>
                       <w:noProof/>
                     </w:rPr>
@@ -282,7 +275,7 @@
                     <m:sSubPr>
                       <m:ctrlPr>
                         <w:rPr>
-                          <w:rFonts w:ascii="Cambria Math"/>
+                          <w:rFonts w:ascii="Cambria Math" w:hAnsi="Cambria Math"/>
                           <w:i/>
                           <w:noProof/>
                         </w:rPr>
@@ -307,13 +300,6 @@
                       </m:r>
                     </m:sub>
                   </m:sSub>
-                  <m:ctrlPr>
-                    <w:rPr>
-                      <w:rFonts w:ascii="Cambria Math" w:hAnsi="Cambria Math"/>
-                      <w:i/>
-                      <w:noProof/>
-                    </w:rPr>
-                  </m:ctrlPr>
                 </m:e>
               </m:bar>
               <m:r>
@@ -330,7 +316,7 @@
                   <m:degHide m:val="1"/>
                   <m:ctrlPr>
                     <w:rPr>
-                      <w:rFonts w:ascii="Cambria Math"/>
+                      <w:rFonts w:ascii="Cambria Math" w:hAnsi="Cambria Math"/>
                       <w:i/>
                       <w:noProof/>
                     </w:rPr>
@@ -344,7 +330,7 @@
                       <m:supHide m:val="1"/>
                       <m:ctrlPr>
                         <w:rPr>
-                          <w:rFonts w:ascii="Cambria Math"/>
+                          <w:rFonts w:ascii="Cambria Math" w:hAnsi="Cambria Math"/>
                           <w:i/>
                           <w:noProof/>
                         </w:rPr>
@@ -372,7 +358,7 @@
                         <m:sSubPr>
                           <m:ctrlPr>
                             <w:rPr>
-                              <w:rFonts w:ascii="Cambria Math"/>
+                              <w:rFonts w:ascii="Cambria Math" w:hAnsi="Cambria Math"/>
                               <w:i/>
                               <w:noProof/>
                             </w:rPr>
@@ -416,7 +402,7 @@
                           <m:pos m:val="top"/>
                           <m:ctrlPr>
                             <w:rPr>
-                              <w:rFonts w:ascii="Cambria Math"/>
+                              <w:rFonts w:ascii="Cambria Math" w:hAnsi="Cambria Math"/>
                               <w:i/>
                               <w:noProof/>
                             </w:rPr>
@@ -427,7 +413,7 @@
                             <m:sSubPr>
                               <m:ctrlPr>
                                 <w:rPr>
-                                  <w:rFonts w:ascii="Cambria Math"/>
+                                  <w:rFonts w:ascii="Cambria Math" w:hAnsi="Cambria Math"/>
                                   <w:i/>
                                   <w:noProof/>
                                 </w:rPr>
@@ -452,20 +438,13 @@
                               </m:r>
                             </m:sub>
                           </m:sSub>
-                          <m:ctrlPr>
-                            <w:rPr>
-                              <w:rFonts w:ascii="Cambria Math" w:hAnsi="Cambria Math"/>
-                              <w:i/>
-                              <w:noProof/>
-                            </w:rPr>
-                          </m:ctrlPr>
                         </m:e>
                       </m:bar>
                       <m:sSup>
                         <m:sSupPr>
                           <m:ctrlPr>
                             <w:rPr>
-                              <w:rFonts w:ascii="Cambria Math"/>
+                              <w:rFonts w:ascii="Cambria Math" w:hAnsi="Cambria Math"/>
                               <w:i/>
                               <w:noProof/>
                             </w:rPr>
@@ -496,7 +475,7 @@
                           <m:supHide m:val="1"/>
                           <m:ctrlPr>
                             <w:rPr>
-                              <w:rFonts w:ascii="Cambria Math"/>
+                              <w:rFonts w:ascii="Cambria Math" w:hAnsi="Cambria Math"/>
                               <w:i/>
                               <w:noProof/>
                             </w:rPr>
@@ -524,7 +503,7 @@
                             <m:sSubPr>
                               <m:ctrlPr>
                                 <w:rPr>
-                                  <w:rFonts w:ascii="Cambria Math"/>
+                                  <w:rFonts w:ascii="Cambria Math" w:hAnsi="Cambria Math"/>
                                   <w:i/>
                                   <w:noProof/>
                                 </w:rPr>
@@ -568,7 +547,7 @@
                               <m:pos m:val="top"/>
                               <m:ctrlPr>
                                 <w:rPr>
-                                  <w:rFonts w:ascii="Cambria Math"/>
+                                  <w:rFonts w:ascii="Cambria Math" w:hAnsi="Cambria Math"/>
                                   <w:i/>
                                   <w:noProof/>
                                 </w:rPr>
@@ -579,7 +558,7 @@
                                 <m:sSubPr>
                                   <m:ctrlPr>
                                     <w:rPr>
-                                      <w:rFonts w:ascii="Cambria Math"/>
+                                      <w:rFonts w:ascii="Cambria Math" w:hAnsi="Cambria Math"/>
                                       <w:i/>
                                       <w:noProof/>
                                     </w:rPr>
@@ -604,20 +583,13 @@
                                   </m:r>
                                 </m:sub>
                               </m:sSub>
-                              <m:ctrlPr>
-                                <w:rPr>
-                                  <w:rFonts w:ascii="Cambria Math" w:hAnsi="Cambria Math"/>
-                                  <w:i/>
-                                  <w:noProof/>
-                                </w:rPr>
-                              </m:ctrlPr>
                             </m:e>
                           </m:bar>
                           <m:sSup>
                             <m:sSupPr>
                               <m:ctrlPr>
                                 <w:rPr>
-                                  <w:rFonts w:ascii="Cambria Math"/>
+                                  <w:rFonts w:ascii="Cambria Math" w:hAnsi="Cambria Math"/>
                                   <w:i/>
                                   <w:noProof/>
                                 </w:rPr>
@@ -642,40 +614,12 @@
                               </m:r>
                             </m:sup>
                           </m:sSup>
-                          <m:ctrlPr>
-                            <w:rPr>
-                              <w:rFonts w:ascii="Cambria Math" w:hAnsi="Cambria Math"/>
-                              <w:i/>
-                              <w:noProof/>
-                            </w:rPr>
-                          </m:ctrlPr>
                         </m:e>
                       </m:nary>
-                      <m:ctrlPr>
-                        <w:rPr>
-                          <w:rFonts w:ascii="Cambria Math" w:hAnsi="Cambria Math"/>
-                          <w:i/>
-                          <w:noProof/>
-                        </w:rPr>
-                      </m:ctrlPr>
                     </m:e>
                   </m:nary>
-                  <m:ctrlPr>
-                    <w:rPr>
-                      <w:rFonts w:ascii="Cambria Math" w:hAnsi="Cambria Math"/>
-                      <w:i/>
-                      <w:noProof/>
-                    </w:rPr>
-                  </m:ctrlPr>
                 </m:e>
               </m:rad>
-              <m:ctrlPr>
-                <w:rPr>
-                  <w:rFonts w:ascii="Cambria Math" w:hAnsi="Cambria Math"/>
-                  <w:i/>
-                  <w:noProof/>
-                </w:rPr>
-              </m:ctrlPr>
             </m:den>
           </m:f>
         </m:oMath>
@@ -693,7 +637,7 @@
           <m:sSubPr>
             <m:ctrlPr>
               <w:rPr>
-                <w:rFonts w:ascii="Cambria Math"/>
+                <w:rFonts w:ascii="Cambria Math" w:hAnsi="Cambria Math"/>
                 <w:i/>
                 <w:noProof/>
               </w:rPr>
@@ -743,7 +687,7 @@
           <m:sSubPr>
             <m:ctrlPr>
               <w:rPr>
-                <w:rFonts w:ascii="Cambria Math"/>
+                <w:rFonts w:ascii="Cambria Math" w:hAnsi="Cambria Math"/>
                 <w:i/>
                 <w:noProof/>
               </w:rPr>
@@ -781,6 +725,9 @@
       </w:r>
       <w:r>
         <w:t>Total Residential Market Value Per Capita</w:t>
+      </w:r>
+      <w:r>
+        <w:t xml:space="preserve"> in each zip code</w:t>
       </w:r>
       <w:r>
         <w:t xml:space="preserve">. </w:t>
@@ -883,10 +830,7 @@
         <w:t xml:space="preserve"> is the average </w:t>
       </w:r>
       <w:r>
-        <w:t>Total Residential Market Value Per Capita</w:t>
-      </w:r>
-      <w:r>
-        <w:t xml:space="preserve"> </w:t>
+        <w:t xml:space="preserve">Total Residential Market Value Per Capita </w:t>
       </w:r>
       <w:r>
         <w:t xml:space="preserve">in all the zip codes of interest. </w:t>
@@ -899,7 +843,7 @@
           <m:sSubPr>
             <m:ctrlPr>
               <w:rPr>
-                <w:rFonts w:ascii="Cambria Math"/>
+                <w:rFonts w:ascii="Cambria Math" w:hAnsi="Cambria Math"/>
                 <w:i/>
                 <w:noProof/>
               </w:rPr>
@@ -933,7 +877,7 @@
           <m:sSubPr>
             <m:ctrlPr>
               <w:rPr>
-                <w:rFonts w:ascii="Cambria Math"/>
+                <w:rFonts w:ascii="Cambria Math" w:hAnsi="Cambria Math"/>
                 <w:i/>
                 <w:noProof/>
               </w:rPr>
@@ -991,7 +935,7 @@
             <m:fPr>
               <m:ctrlPr>
                 <w:rPr>
-                  <w:rFonts w:ascii="Cambria Math"/>
+                  <w:rFonts w:ascii="Cambria Math" w:hAnsi="Cambria Math"/>
                   <w:i/>
                   <w:noProof/>
                 </w:rPr>
@@ -1009,7 +953,7 @@
                 <m:sSubPr>
                   <m:ctrlPr>
                     <w:rPr>
-                      <w:rFonts w:ascii="Cambria Math"/>
+                      <w:rFonts w:ascii="Cambria Math" w:hAnsi="Cambria Math"/>
                       <w:i/>
                       <w:noProof/>
                     </w:rPr>
@@ -1045,7 +989,7 @@
                 <m:sSubPr>
                   <m:ctrlPr>
                     <w:rPr>
-                      <w:rFonts w:ascii="Cambria Math"/>
+                      <w:rFonts w:ascii="Cambria Math" w:hAnsi="Cambria Math"/>
                       <w:i/>
                       <w:noProof/>
                     </w:rPr>
@@ -1083,7 +1027,7 @@
                 <m:sSubPr>
                   <m:ctrlPr>
                     <w:rPr>
-                      <w:rFonts w:ascii="Cambria Math"/>
+                      <w:rFonts w:ascii="Cambria Math" w:hAnsi="Cambria Math"/>
                       <w:i/>
                       <w:noProof/>
                     </w:rPr>
@@ -1103,7 +1047,7 @@
                     <m:sSubPr>
                       <m:ctrlPr>
                         <w:rPr>
-                          <w:rFonts w:ascii="Cambria Math"/>
+                          <w:rFonts w:ascii="Cambria Math" w:hAnsi="Cambria Math"/>
                           <w:i/>
                           <w:noProof/>
                         </w:rPr>
@@ -1134,7 +1078,7 @@
                 <m:sSubPr>
                   <m:ctrlPr>
                     <w:rPr>
-                      <w:rFonts w:ascii="Cambria Math"/>
+                      <w:rFonts w:ascii="Cambria Math" w:hAnsi="Cambria Math"/>
                       <w:i/>
                       <w:noProof/>
                     </w:rPr>
@@ -1154,7 +1098,7 @@
                     <m:sSubPr>
                       <m:ctrlPr>
                         <w:rPr>
-                          <w:rFonts w:ascii="Cambria Math"/>
+                          <w:rFonts w:ascii="Cambria Math" w:hAnsi="Cambria Math"/>
                           <w:i/>
                           <w:noProof/>
                         </w:rPr>
@@ -1181,13 +1125,6 @@
                   </m:sSub>
                 </m:sub>
               </m:sSub>
-              <m:ctrlPr>
-                <w:rPr>
-                  <w:rFonts w:ascii="Cambria Math" w:hAnsi="Cambria Math"/>
-                  <w:i/>
-                  <w:noProof/>
-                </w:rPr>
-              </m:ctrlPr>
             </m:den>
           </m:f>
         </m:oMath>
@@ -1215,7 +1152,7 @@
           <m:sSubPr>
             <m:ctrlPr>
               <w:rPr>
-                <w:rFonts w:ascii="Cambria Math"/>
+                <w:rFonts w:ascii="Cambria Math" w:hAnsi="Cambria Math"/>
                 <w:i/>
                 <w:noProof/>
               </w:rPr>
@@ -1251,7 +1188,7 @@
           <m:sSubPr>
             <m:ctrlPr>
               <w:rPr>
-                <w:rFonts w:ascii="Cambria Math"/>
+                <w:rFonts w:ascii="Cambria Math" w:hAnsi="Cambria Math"/>
                 <w:i/>
                 <w:noProof/>
               </w:rPr>
@@ -1292,7 +1229,7 @@
           <m:sSubPr>
             <m:ctrlPr>
               <w:rPr>
-                <w:rFonts w:ascii="Cambria Math"/>
+                <w:rFonts w:ascii="Cambria Math" w:hAnsi="Cambria Math"/>
                 <w:i/>
                 <w:noProof/>
               </w:rPr>
@@ -1312,7 +1249,7 @@
               <m:sSubPr>
                 <m:ctrlPr>
                   <w:rPr>
-                    <w:rFonts w:ascii="Cambria Math"/>
+                    <w:rFonts w:ascii="Cambria Math" w:hAnsi="Cambria Math"/>
                     <w:i/>
                     <w:noProof/>
                   </w:rPr>
@@ -1354,7 +1291,7 @@
           <m:sSubPr>
             <m:ctrlPr>
               <w:rPr>
-                <w:rFonts w:ascii="Cambria Math"/>
+                <w:rFonts w:ascii="Cambria Math" w:hAnsi="Cambria Math"/>
                 <w:i/>
                 <w:noProof/>
               </w:rPr>
@@ -1374,7 +1311,7 @@
               <m:sSubPr>
                 <m:ctrlPr>
                   <w:rPr>
-                    <w:rFonts w:ascii="Cambria Math"/>
+                    <w:rFonts w:ascii="Cambria Math" w:hAnsi="Cambria Math"/>
                     <w:i/>
                     <w:noProof/>
                   </w:rPr>
@@ -1801,24 +1738,13 @@
         <w:t>larger total fine</w:t>
       </w:r>
       <w:r>
-        <w:t xml:space="preserve"> per capita, there must be a positive correlation. Using the on-line correlation coefficient </w:t>
-      </w:r>
-      <w:proofErr w:type="gramStart"/>
-      <w:r>
-        <w:t>calculator</w:t>
+        <w:t xml:space="preserve"> per capita, there must be a positive correlation. Using the on-line correlation coefficient calculator</w:t>
       </w:r>
       <w:r>
         <w:rPr>
           <w:vertAlign w:val="superscript"/>
         </w:rPr>
-        <w:t>[</w:t>
-      </w:r>
-      <w:proofErr w:type="gramEnd"/>
-      <w:r>
-        <w:rPr>
-          <w:vertAlign w:val="superscript"/>
-        </w:rPr>
-        <w:t>1]</w:t>
+        <w:t>[1]</w:t>
       </w:r>
       <w:r>
         <w:t xml:space="preserve">, the coefficient is </w:t>
@@ -1835,6 +1761,398 @@
       <w:r>
         <w:t>.</w:t>
       </w:r>
+    </w:p>
+    <w:p>
+      <w:pPr>
+        <w:jc w:val="both"/>
+      </w:pPr>
+    </w:p>
+    <w:p>
+      <w:pPr>
+        <w:jc w:val="both"/>
+      </w:pPr>
+      <w:r>
+        <w:lastRenderedPageBreak/>
+        <w:t>The final result using the provided input data sets is shown below:</w:t>
+      </w:r>
+    </w:p>
+    <w:p>
+      <w:pPr>
+        <w:jc w:val="center"/>
+      </w:pPr>
+      <w:r>
+        <w:rPr>
+          <w:noProof/>
+        </w:rPr>
+        <w:drawing>
+          <wp:inline distT="0" distB="0" distL="0" distR="0" wp14:anchorId="0E77BADE" wp14:editId="2CAB35D1">
+            <wp:extent cx="5343525" cy="3700711"/>
+            <wp:effectExtent l="0" t="0" r="0" b="0"/>
+            <wp:docPr id="3" name="Picture 3"/>
+            <wp:cNvGraphicFramePr>
+              <a:graphicFrameLocks xmlns:a="http://schemas.openxmlformats.org/drawingml/2006/main" noChangeAspect="1"/>
+            </wp:cNvGraphicFramePr>
+            <a:graphic xmlns:a="http://schemas.openxmlformats.org/drawingml/2006/main">
+              <a:graphicData uri="http://schemas.openxmlformats.org/drawingml/2006/picture">
+                <pic:pic xmlns:pic="http://schemas.openxmlformats.org/drawingml/2006/picture">
+                  <pic:nvPicPr>
+                    <pic:cNvPr id="0" name="Picture 4"/>
+                    <pic:cNvPicPr>
+                      <a:picLocks noChangeAspect="1" noChangeArrowheads="1"/>
+                    </pic:cNvPicPr>
+                  </pic:nvPicPr>
+                  <pic:blipFill>
+                    <a:blip r:embed="rId5">
+                      <a:extLst>
+                        <a:ext uri="{28A0092B-C50C-407E-A947-70E740481C1C}">
+                          <a14:useLocalDpi xmlns:a14="http://schemas.microsoft.com/office/drawing/2010/main" val="0"/>
+                        </a:ext>
+                      </a:extLst>
+                    </a:blip>
+                    <a:srcRect/>
+                    <a:stretch>
+                      <a:fillRect/>
+                    </a:stretch>
+                  </pic:blipFill>
+                  <pic:spPr bwMode="auto">
+                    <a:xfrm>
+                      <a:off x="0" y="0"/>
+                      <a:ext cx="5349361" cy="3704753"/>
+                    </a:xfrm>
+                    <a:prstGeom prst="rect">
+                      <a:avLst/>
+                    </a:prstGeom>
+                    <a:noFill/>
+                  </pic:spPr>
+                </pic:pic>
+              </a:graphicData>
+            </a:graphic>
+          </wp:inline>
+        </w:drawing>
+      </w:r>
+    </w:p>
+    <w:p>
+      <w:pPr>
+        <w:rPr>
+          <w:rFonts w:ascii="Consolas" w:hAnsi="Consolas" w:cs="Consolas"/>
+          <w:color w:val="000000"/>
+          <w:sz w:val="20"/>
+          <w:szCs w:val="20"/>
+        </w:rPr>
+      </w:pPr>
+      <w:r>
+        <w:t xml:space="preserve">We can see there is correlation. Indeed, the calculated correlation coefficient is </w:t>
+      </w:r>
+      <w:r>
+        <w:rPr>
+          <w:rFonts w:ascii="Consolas" w:hAnsi="Consolas" w:cs="Consolas"/>
+          <w:color w:val="000000"/>
+          <w:sz w:val="20"/>
+          <w:szCs w:val="20"/>
+        </w:rPr>
+        <w:t>0.939</w:t>
+      </w:r>
+      <w:r>
+        <w:rPr>
+          <w:rFonts w:ascii="Consolas" w:hAnsi="Consolas" w:cs="Consolas"/>
+          <w:color w:val="000000"/>
+          <w:sz w:val="20"/>
+          <w:szCs w:val="20"/>
+        </w:rPr>
+        <w:t>2, which indicates a strong positive correlation.</w:t>
+      </w:r>
+      <w:r>
+        <w:rPr>
+          <w:rFonts w:ascii="Consolas" w:hAnsi="Consolas" w:cs="Consolas"/>
+          <w:color w:val="000000"/>
+          <w:sz w:val="20"/>
+          <w:szCs w:val="20"/>
+        </w:rPr>
+        <w:t xml:space="preserve"> However, the data points are not distributed uniformly.</w:t>
+      </w:r>
+      <w:r>
+        <w:rPr>
+          <w:rFonts w:ascii="Consolas" w:hAnsi="Consolas" w:cs="Consolas"/>
+          <w:color w:val="000000"/>
+          <w:sz w:val="20"/>
+          <w:szCs w:val="20"/>
+        </w:rPr>
+        <w:t xml:space="preserve"> Without the largest 10 high market value per capita areas, the correlation is low. </w:t>
+      </w:r>
+    </w:p>
+    <w:p>
+      <w:pPr>
+        <w:rPr>
+          <w:rFonts w:ascii="Consolas" w:hAnsi="Consolas" w:cs="Consolas"/>
+          <w:color w:val="000000"/>
+          <w:sz w:val="20"/>
+          <w:szCs w:val="20"/>
+        </w:rPr>
+      </w:pPr>
+      <w:r>
+        <w:rPr>
+          <w:rFonts w:ascii="Consolas" w:hAnsi="Consolas" w:cs="Consolas"/>
+          <w:color w:val="000000"/>
+          <w:sz w:val="20"/>
+          <w:szCs w:val="20"/>
+        </w:rPr>
+        <w:t>By looking at the data point</w:t>
+      </w:r>
+      <w:r>
+        <w:rPr>
+          <w:rFonts w:ascii="Consolas" w:hAnsi="Consolas" w:cs="Consolas"/>
+          <w:color w:val="000000"/>
+          <w:sz w:val="20"/>
+          <w:szCs w:val="20"/>
+        </w:rPr>
+        <w:t>s</w:t>
+      </w:r>
+      <w:r>
+        <w:rPr>
+          <w:rFonts w:ascii="Consolas" w:hAnsi="Consolas" w:cs="Consolas"/>
+          <w:color w:val="000000"/>
+          <w:sz w:val="20"/>
+          <w:szCs w:val="20"/>
+        </w:rPr>
+        <w:t xml:space="preserve"> with the large</w:t>
+      </w:r>
+      <w:r>
+        <w:rPr>
+          <w:rFonts w:ascii="Consolas" w:hAnsi="Consolas" w:cs="Consolas"/>
+          <w:color w:val="000000"/>
+          <w:sz w:val="20"/>
+          <w:szCs w:val="20"/>
+        </w:rPr>
+        <w:t xml:space="preserve"> </w:t>
+      </w:r>
+      <w:r>
+        <w:rPr>
+          <w:rFonts w:ascii="Consolas" w:hAnsi="Consolas" w:cs="Consolas"/>
+          <w:color w:val="000000"/>
+          <w:sz w:val="20"/>
+          <w:szCs w:val="20"/>
+        </w:rPr>
+        <w:t>residential market value</w:t>
+      </w:r>
+      <w:r>
+        <w:rPr>
+          <w:rFonts w:ascii="Consolas" w:hAnsi="Consolas" w:cs="Consolas"/>
+          <w:color w:val="000000"/>
+          <w:sz w:val="20"/>
+          <w:szCs w:val="20"/>
+        </w:rPr>
+        <w:t>s</w:t>
+      </w:r>
+      <w:r>
+        <w:rPr>
+          <w:rFonts w:ascii="Consolas" w:hAnsi="Consolas" w:cs="Consolas"/>
+          <w:color w:val="000000"/>
+          <w:sz w:val="20"/>
+          <w:szCs w:val="20"/>
+        </w:rPr>
+        <w:t xml:space="preserve"> per capita, </w:t>
+      </w:r>
+      <w:r>
+        <w:rPr>
+          <w:rFonts w:ascii="Consolas" w:hAnsi="Consolas" w:cs="Consolas"/>
+          <w:color w:val="000000"/>
+          <w:sz w:val="20"/>
+          <w:szCs w:val="20"/>
+        </w:rPr>
+        <w:t>such as areas in the</w:t>
+      </w:r>
+      <w:r>
+        <w:rPr>
+          <w:rFonts w:ascii="Consolas" w:hAnsi="Consolas" w:cs="Consolas"/>
+          <w:color w:val="000000"/>
+          <w:sz w:val="20"/>
+          <w:szCs w:val="20"/>
+        </w:rPr>
+        <w:t xml:space="preserve"> zip code 19102</w:t>
+      </w:r>
+      <w:r>
+        <w:rPr>
+          <w:rFonts w:ascii="Consolas" w:hAnsi="Consolas" w:cs="Consolas"/>
+          <w:color w:val="000000"/>
+          <w:sz w:val="20"/>
+          <w:szCs w:val="20"/>
+        </w:rPr>
+        <w:t xml:space="preserve"> and 19103. They are all located in the downtown areas, which usually has high residential market value and busy traffic. However, the population of those areas is not </w:t>
+      </w:r>
+      <w:r>
+        <w:rPr>
+          <w:rFonts w:ascii="Consolas" w:hAnsi="Consolas" w:cs="Consolas"/>
+          <w:color w:val="000000"/>
+          <w:sz w:val="20"/>
+          <w:szCs w:val="20"/>
+        </w:rPr>
+        <w:t>necessarily</w:t>
+      </w:r>
+      <w:r>
+        <w:rPr>
+          <w:rFonts w:ascii="Consolas" w:hAnsi="Consolas" w:cs="Consolas"/>
+          <w:color w:val="000000"/>
+          <w:sz w:val="20"/>
+          <w:szCs w:val="20"/>
+        </w:rPr>
+        <w:t xml:space="preserve"> high. Indeed, the population of 19102 and 19103 is </w:t>
+      </w:r>
+      <w:r>
+        <w:rPr>
+          <w:rFonts w:ascii="Consolas" w:hAnsi="Consolas" w:cs="Consolas"/>
+          <w:color w:val="000000"/>
+          <w:sz w:val="20"/>
+          <w:szCs w:val="20"/>
+        </w:rPr>
+        <w:t>4705</w:t>
+      </w:r>
+      <w:r>
+        <w:rPr>
+          <w:rFonts w:ascii="Consolas" w:hAnsi="Consolas" w:cs="Consolas"/>
+          <w:color w:val="000000"/>
+          <w:sz w:val="20"/>
+          <w:szCs w:val="20"/>
+        </w:rPr>
+        <w:t xml:space="preserve"> and </w:t>
+      </w:r>
+      <w:r>
+        <w:rPr>
+          <w:rFonts w:ascii="Consolas" w:hAnsi="Consolas" w:cs="Consolas"/>
+          <w:color w:val="000000"/>
+          <w:sz w:val="20"/>
+          <w:szCs w:val="20"/>
+        </w:rPr>
+        <w:t>21908</w:t>
+      </w:r>
+      <w:r>
+        <w:rPr>
+          <w:rFonts w:ascii="Consolas" w:hAnsi="Consolas" w:cs="Consolas"/>
+          <w:color w:val="000000"/>
+          <w:sz w:val="20"/>
+          <w:szCs w:val="20"/>
+        </w:rPr>
+        <w:t xml:space="preserve"> respectively. On the other hand, in the other areas such as in 1915</w:t>
+      </w:r>
+      <w:r>
+        <w:rPr>
+          <w:rFonts w:ascii="Consolas" w:hAnsi="Consolas" w:cs="Consolas"/>
+          <w:color w:val="000000"/>
+          <w:sz w:val="20"/>
+          <w:szCs w:val="20"/>
+        </w:rPr>
+        <w:t>3</w:t>
+      </w:r>
+      <w:r>
+        <w:rPr>
+          <w:rFonts w:ascii="Consolas" w:hAnsi="Consolas" w:cs="Consolas"/>
+          <w:color w:val="000000"/>
+          <w:sz w:val="20"/>
+          <w:szCs w:val="20"/>
+        </w:rPr>
+        <w:t>, although there is a similar population (</w:t>
+      </w:r>
+      <w:r>
+        <w:rPr>
+          <w:rFonts w:ascii="Consolas" w:hAnsi="Consolas" w:cs="Consolas"/>
+          <w:color w:val="000000"/>
+          <w:sz w:val="20"/>
+          <w:szCs w:val="20"/>
+        </w:rPr>
+        <w:t>12259</w:t>
+      </w:r>
+      <w:r>
+        <w:rPr>
+          <w:rFonts w:ascii="Consolas" w:hAnsi="Consolas" w:cs="Consolas"/>
+          <w:color w:val="000000"/>
+          <w:sz w:val="20"/>
+          <w:szCs w:val="20"/>
+        </w:rPr>
+        <w:t xml:space="preserve"> in 1915</w:t>
+      </w:r>
+      <w:r>
+        <w:rPr>
+          <w:rFonts w:ascii="Consolas" w:hAnsi="Consolas" w:cs="Consolas"/>
+          <w:color w:val="000000"/>
+          <w:sz w:val="20"/>
+          <w:szCs w:val="20"/>
+        </w:rPr>
+        <w:t>3</w:t>
+      </w:r>
+      <w:r>
+        <w:rPr>
+          <w:rFonts w:ascii="Consolas" w:hAnsi="Consolas" w:cs="Consolas"/>
+          <w:color w:val="000000"/>
+          <w:sz w:val="20"/>
+          <w:szCs w:val="20"/>
+        </w:rPr>
+        <w:t xml:space="preserve">), the </w:t>
+      </w:r>
+      <w:r>
+        <w:rPr>
+          <w:rFonts w:ascii="Consolas" w:hAnsi="Consolas" w:cs="Consolas"/>
+          <w:color w:val="000000"/>
+          <w:sz w:val="20"/>
+          <w:szCs w:val="20"/>
+        </w:rPr>
+        <w:t>total fine per capita is only $</w:t>
+      </w:r>
+      <w:r>
+        <w:rPr>
+          <w:rFonts w:ascii="Consolas" w:hAnsi="Consolas" w:cs="Consolas"/>
+          <w:color w:val="000000"/>
+          <w:sz w:val="20"/>
+          <w:szCs w:val="20"/>
+        </w:rPr>
+        <w:t>0.0325</w:t>
+      </w:r>
+      <w:r>
+        <w:rPr>
+          <w:rFonts w:ascii="Consolas" w:hAnsi="Consolas" w:cs="Consolas"/>
+          <w:color w:val="000000"/>
+          <w:sz w:val="20"/>
+          <w:szCs w:val="20"/>
+        </w:rPr>
+        <w:t>. 19153 is located near the airport, where parking usually is not an issue.</w:t>
+      </w:r>
+    </w:p>
+    <w:p>
+      <w:pPr>
+        <w:rPr>
+          <w:rFonts w:ascii="Consolas" w:hAnsi="Consolas" w:cs="Consolas"/>
+          <w:color w:val="000000"/>
+          <w:sz w:val="20"/>
+          <w:szCs w:val="20"/>
+        </w:rPr>
+      </w:pPr>
+      <w:r>
+        <w:rPr>
+          <w:rFonts w:ascii="Consolas" w:hAnsi="Consolas" w:cs="Consolas"/>
+          <w:color w:val="000000"/>
+          <w:sz w:val="20"/>
+          <w:szCs w:val="20"/>
+        </w:rPr>
+        <w:t xml:space="preserve">Therefore, if we consider all the zip codes in the data set, there is a strong correlation between </w:t>
+      </w:r>
+      <w:r>
+        <w:rPr>
+          <w:rFonts w:ascii="Consolas" w:hAnsi="Consolas" w:cs="Consolas"/>
+          <w:color w:val="000000"/>
+          <w:sz w:val="20"/>
+          <w:szCs w:val="20"/>
+        </w:rPr>
+        <w:t>Total Fines Per Capita and the Total Residential Market Value Per Capita</w:t>
+      </w:r>
+      <w:r>
+        <w:rPr>
+          <w:rFonts w:ascii="Consolas" w:hAnsi="Consolas" w:cs="Consolas"/>
+          <w:color w:val="000000"/>
+          <w:sz w:val="20"/>
+          <w:szCs w:val="20"/>
+        </w:rPr>
+        <w:t>. This may be attributed to the high property value and the large number of cars in the downtown area. Other than these areas, the correlation is low.</w:t>
+      </w:r>
+      <w:bookmarkStart w:id="0" w:name="_GoBack"/>
+      <w:bookmarkEnd w:id="0"/>
     </w:p>
     <w:p>
       <w:pPr>
@@ -1854,7 +2172,6 @@
           <w:b/>
           <w:bCs/>
         </w:rPr>
-        <w:lastRenderedPageBreak/>
         <w:t>Use of Data Structures</w:t>
       </w:r>
     </w:p>
@@ -1938,7 +2255,13 @@
           <w:sz w:val="24"/>
           <w:szCs w:val="24"/>
         </w:rPr>
-        <w:t>, why you</w:t>
+        <w:t>, why you chose it, and which alternatives you considered.</w:t>
+      </w:r>
+      <w:r>
+        <w:rPr>
+          <w:rFonts w:cstheme="minorHAnsi"/>
+        </w:rPr>
+        <w:t xml:space="preserve"> </w:t>
       </w:r>
       <w:r>
         <w:rPr>
@@ -1946,7 +2269,7 @@
           <w:sz w:val="24"/>
           <w:szCs w:val="24"/>
         </w:rPr>
-        <w:t xml:space="preserve"> </w:t>
+        <w:t xml:space="preserve">Note that </w:t>
       </w:r>
       <w:r>
         <w:rPr>
@@ -1954,13 +2277,8 @@
           <w:sz w:val="24"/>
           <w:szCs w:val="24"/>
         </w:rPr>
-        <w:t>chose it, and which alternatives you considered.</w:t>
-      </w:r>
-      <w:r>
-        <w:rPr>
-          <w:rFonts w:cstheme="minorHAnsi"/>
-        </w:rPr>
-        <w:t xml:space="preserve"> </w:t>
+        <w:lastRenderedPageBreak/>
+        <w:t>in some cases, there may be more than one “right” data structure to use, so</w:t>
       </w:r>
       <w:r>
         <w:rPr>
@@ -1968,7 +2286,7 @@
           <w:sz w:val="24"/>
           <w:szCs w:val="24"/>
         </w:rPr>
-        <w:t>Note that in some cases, there may be more than one “right” data structure to use, so</w:t>
+        <w:t xml:space="preserve"> </w:t>
       </w:r>
       <w:r>
         <w:rPr>
@@ -1976,47 +2294,7 @@
           <w:sz w:val="24"/>
           <w:szCs w:val="24"/>
         </w:rPr>
-        <w:t xml:space="preserve"> </w:t>
-      </w:r>
-      <w:r>
-        <w:rPr>
-          <w:rFonts w:eastAsia="ArialMT" w:cstheme="minorHAnsi"/>
-          <w:sz w:val="24"/>
-          <w:szCs w:val="24"/>
-        </w:rPr>
-        <w:t>this part will be graded based on your analysis of the options and your demonstrated</w:t>
-      </w:r>
-      <w:r>
-        <w:rPr>
-          <w:rFonts w:eastAsia="ArialMT" w:cstheme="minorHAnsi"/>
-          <w:sz w:val="24"/>
-          <w:szCs w:val="24"/>
-        </w:rPr>
-        <w:t xml:space="preserve"> </w:t>
-      </w:r>
-      <w:r>
-        <w:rPr>
-          <w:rFonts w:eastAsia="ArialMT" w:cstheme="minorHAnsi"/>
-          <w:sz w:val="24"/>
-          <w:szCs w:val="24"/>
-        </w:rPr>
-        <w:t>understanding of their relative advantages, and not necessarily on any specific correc</w:t>
-      </w:r>
-      <w:r>
-        <w:rPr>
-          <w:rFonts w:eastAsia="ArialMT" w:cstheme="minorHAnsi"/>
-          <w:sz w:val="24"/>
-          <w:szCs w:val="24"/>
-        </w:rPr>
-        <w:t xml:space="preserve">t </w:t>
-      </w:r>
-      <w:r>
-        <w:rPr>
-          <w:rFonts w:eastAsia="ArialMT" w:cstheme="minorHAnsi"/>
-          <w:sz w:val="24"/>
-          <w:szCs w:val="24"/>
-        </w:rPr>
-        <w:t>answer.</w:t>
+        <w:t>this part will be graded based on your analysis of the options and your demonstrated understanding of their relative advantages, and not necessarily on any specific correct answer.</w:t>
       </w:r>
     </w:p>
     <w:p>
@@ -2032,8 +2310,6 @@
           <w:szCs w:val="24"/>
         </w:rPr>
       </w:pPr>
-      <w:bookmarkStart w:id="0" w:name="_GoBack"/>
-      <w:bookmarkEnd w:id="0"/>
     </w:p>
     <w:p>
       <w:pPr>
@@ -2079,23 +2355,7 @@
         <w:jc w:val="both"/>
       </w:pPr>
       <w:r>
-        <w:t xml:space="preserve">Array is associated with the string </w:t>
-      </w:r>
-      <w:proofErr w:type="gramStart"/>
-      <w:r>
-        <w:t>split(</w:t>
-      </w:r>
-      <w:proofErr w:type="gramEnd"/>
-      <w:r>
-        <w:t xml:space="preserve">) method in java API. </w:t>
-      </w:r>
-      <w:proofErr w:type="gramStart"/>
-      <w:r>
-        <w:t>So</w:t>
-      </w:r>
-      <w:proofErr w:type="gramEnd"/>
-      <w:r>
-        <w:t xml:space="preserve"> it is straightforward and convenient.</w:t>
+        <w:t>Array is associated with the string split() method in java API. So it is straightforward and convenient.</w:t>
       </w:r>
     </w:p>
     <w:p>
@@ -2108,15 +2368,7 @@
         <w:jc w:val="both"/>
       </w:pPr>
       <w:r>
-        <w:t xml:space="preserve">Our input file has a relatively fixed format, the meaning of each column in the csv files are fixed. So we can quickly access to the data information of interest with the </w:t>
-      </w:r>
-      <w:proofErr w:type="gramStart"/>
-      <w:r>
-        <w:t>O(</w:t>
-      </w:r>
-      <w:proofErr w:type="gramEnd"/>
-      <w:r>
-        <w:t>1) time complexity.</w:t>
+        <w:t>Our input file has a relatively fixed format, the meaning of each column in the csv files are fixed. So we can quickly access to the data information of interest with the O(1) time complexity.</w:t>
       </w:r>
       <w:r>
         <w:t xml:space="preserve"> The data of interest is then </w:t>
@@ -2200,15 +2452,7 @@
         <w:t xml:space="preserve">We need to do access and insertion for many times. The time complexity is extremely important. The HashMap </w:t>
       </w:r>
       <w:r>
-        <w:t xml:space="preserve">has complexity of </w:t>
-      </w:r>
-      <w:proofErr w:type="gramStart"/>
-      <w:r>
-        <w:t>O(</w:t>
-      </w:r>
-      <w:proofErr w:type="gramEnd"/>
-      <w:r>
-        <w:t>1) for insertion and lookup</w:t>
+        <w:t>has complexity of O(1) for insertion and lookup</w:t>
       </w:r>
       <w:r>
         <w:t xml:space="preserve">, which is perfect for our purposes. </w:t>
@@ -2226,11 +2470,9 @@
       <w:r>
         <w:t xml:space="preserve">We can use </w:t>
       </w:r>
-      <w:proofErr w:type="spellStart"/>
       <w:r>
         <w:t>LinkedHashMap</w:t>
       </w:r>
-      <w:proofErr w:type="spellEnd"/>
       <w:r>
         <w:t xml:space="preserve"> for the similar time complexity in terms of the insertion and lookup</w:t>
       </w:r>
@@ -2238,15 +2480,7 @@
         <w:t xml:space="preserve">. </w:t>
       </w:r>
       <w:r>
-        <w:t xml:space="preserve">The </w:t>
-      </w:r>
-      <w:proofErr w:type="spellStart"/>
-      <w:r>
-        <w:t>LinkedHashMap</w:t>
-      </w:r>
-      <w:proofErr w:type="spellEnd"/>
-      <w:r>
-        <w:t xml:space="preserve"> will keep the </w:t>
+        <w:t xml:space="preserve">The LinkedHashMap will keep the </w:t>
       </w:r>
       <w:r>
         <w:t>order in which key-value pairs are inserted.</w:t>
@@ -2265,11 +2499,9 @@
       <w:pPr>
         <w:jc w:val="both"/>
       </w:pPr>
-      <w:proofErr w:type="spellStart"/>
       <w:r>
         <w:t>TreeMap</w:t>
       </w:r>
-      <w:proofErr w:type="spellEnd"/>
     </w:p>
     <w:p>
       <w:pPr>
@@ -2284,11 +2516,9 @@
       <w:r>
         <w:t xml:space="preserve"> in the </w:t>
       </w:r>
-      <w:proofErr w:type="spellStart"/>
       <w:r>
         <w:t>ParkingViolationProcessor</w:t>
       </w:r>
-      <w:proofErr w:type="spellEnd"/>
       <w:r>
         <w:t xml:space="preserve"> class. The information must be displayed on screen in the ascending order.  And the information displayed is a key-value pair.</w:t>
       </w:r>
@@ -2311,14 +2541,7 @@
         <w:jc w:val="both"/>
       </w:pPr>
       <w:r>
-        <w:lastRenderedPageBreak/>
-        <w:t xml:space="preserve">We need a data structure that can store and update key-value pairs. And the order of the key-value pairs </w:t>
-      </w:r>
-      <w:r>
-        <w:t>is of interest</w:t>
-      </w:r>
-      <w:r>
-        <w:t xml:space="preserve">. </w:t>
+        <w:t xml:space="preserve">We need a data structure that can store and update key-value pairs. And the order of the key-value pairs is of interest. </w:t>
       </w:r>
     </w:p>
     <w:p>
@@ -2333,52 +2556,24 @@
       <w:r>
         <w:t xml:space="preserve">We need to do access and insertion for many times. The time complexity is extremely important. </w:t>
       </w:r>
-      <w:proofErr w:type="spellStart"/>
-      <w:r>
-        <w:t>TreeMap</w:t>
-      </w:r>
-      <w:proofErr w:type="spellEnd"/>
-      <w:r>
-        <w:t xml:space="preserve"> has complexity of O(</w:t>
-      </w:r>
-      <w:proofErr w:type="spellStart"/>
-      <w:r>
-        <w:t>logN</w:t>
-      </w:r>
-      <w:proofErr w:type="spellEnd"/>
-      <w:r>
-        <w:t>) for insertion and lookup.</w:t>
-      </w:r>
-      <w:r>
-        <w:t xml:space="preserve"> </w:t>
-      </w:r>
-      <w:proofErr w:type="gramStart"/>
-      <w:r>
-        <w:t>So</w:t>
-      </w:r>
-      <w:proofErr w:type="gramEnd"/>
-      <w:r>
-        <w:t xml:space="preserve"> it is </w:t>
+      <w:r>
+        <w:t>TreeMap has complexity of O(logN) for insertion and lookup.</w:t>
+      </w:r>
+      <w:r>
+        <w:t xml:space="preserve"> So it is </w:t>
       </w:r>
       <w:r>
         <w:t xml:space="preserve">not </w:t>
       </w:r>
       <w:r>
-        <w:t>very efficient if we have a dataset with a size of half a million. However, t</w:t>
-      </w:r>
-      <w:r>
-        <w:t xml:space="preserve">he HashMap </w:t>
-      </w:r>
-      <w:r>
-        <w:t xml:space="preserve">has complexity of </w:t>
-      </w:r>
-      <w:proofErr w:type="gramStart"/>
-      <w:r>
-        <w:t>O(</w:t>
-      </w:r>
-      <w:proofErr w:type="gramEnd"/>
-      <w:r>
-        <w:t>1) for insertion and lookup</w:t>
+        <w:t xml:space="preserve">very efficient if we have </w:t>
+      </w:r>
+      <w:r>
+        <w:lastRenderedPageBreak/>
+        <w:t xml:space="preserve">a dataset with a size of half a million. However, the HashMap </w:t>
+      </w:r>
+      <w:r>
+        <w:t>has complexity of O(1) for insertion and lookup</w:t>
       </w:r>
       <w:r>
         <w:t xml:space="preserve">. </w:t>
@@ -2396,23 +2591,7 @@
         <w:t xml:space="preserve"> first</w:t>
       </w:r>
       <w:r>
-        <w:t xml:space="preserve">. The HashMap only have a size about 50. And then we convert the HashMap to </w:t>
-      </w:r>
-      <w:proofErr w:type="spellStart"/>
-      <w:r>
-        <w:t>TreeMap</w:t>
-      </w:r>
-      <w:proofErr w:type="spellEnd"/>
-      <w:r>
-        <w:t xml:space="preserve"> by looping over the entire data structure. The </w:t>
-      </w:r>
-      <w:proofErr w:type="spellStart"/>
-      <w:r>
-        <w:t>TreeMap</w:t>
-      </w:r>
-      <w:proofErr w:type="spellEnd"/>
-      <w:r>
-        <w:t xml:space="preserve"> is used for display</w:t>
+        <w:t>. The HashMap only have a size about 50. And then we convert the HashMap to TreeMap by looping over the entire data structure. The TreeMap is used for display</w:t>
       </w:r>
       <w:r>
         <w:t xml:space="preserve"> in the end</w:t>
@@ -2876,6 +3055,7 @@
     <w:lsdException w:name="HTML Sample" w:semiHidden="1" w:unhideWhenUsed="1"/>
     <w:lsdException w:name="HTML Typewriter" w:semiHidden="1" w:unhideWhenUsed="1"/>
     <w:lsdException w:name="HTML Variable" w:semiHidden="1" w:unhideWhenUsed="1"/>
+    <w:lsdException w:name="Normal Table" w:semiHidden="1" w:unhideWhenUsed="1"/>
     <w:lsdException w:name="annotation subject" w:semiHidden="1" w:unhideWhenUsed="1"/>
     <w:lsdException w:name="No List" w:semiHidden="1" w:unhideWhenUsed="1"/>
     <w:lsdException w:name="Outline List 1" w:semiHidden="1" w:unhideWhenUsed="1"/>
@@ -2922,8 +3102,10 @@
     <w:lsdException w:name="Table Subtle 2" w:semiHidden="1" w:unhideWhenUsed="1"/>
     <w:lsdException w:name="Table Web 1" w:semiHidden="1" w:unhideWhenUsed="1"/>
     <w:lsdException w:name="Table Web 2" w:semiHidden="1" w:unhideWhenUsed="1"/>
+    <w:lsdException w:name="Table Web 3" w:semiHidden="1" w:unhideWhenUsed="1"/>
     <w:lsdException w:name="Balloon Text" w:semiHidden="1" w:unhideWhenUsed="1"/>
     <w:lsdException w:name="Table Grid" w:uiPriority="39"/>
+    <w:lsdException w:name="Table Theme" w:semiHidden="1" w:unhideWhenUsed="1"/>
     <w:lsdException w:name="Placeholder Text" w:semiHidden="1"/>
     <w:lsdException w:name="No Spacing" w:uiPriority="1" w:qFormat="1"/>
     <w:lsdException w:name="Light Shading" w:uiPriority="60"/>
@@ -3152,6 +3334,7 @@
   <w:style w:type="character" w:default="1" w:styleId="DefaultParagraphFont">
     <w:name w:val="Default Paragraph Font"/>
     <w:uiPriority w:val="1"/>
+    <w:semiHidden/>
     <w:unhideWhenUsed/>
   </w:style>
   <w:style w:type="table" w:default="1" w:styleId="TableNormal">

</xml_diff>